<commit_message>
php 5.1 en 5.2 af
</commit_message>
<xml_diff>
--- a/Periode 3/Opdracht 11/PHP opdracht 11.docx
+++ b/Periode 3/Opdracht 11/PHP opdracht 11.docx
@@ -10,7 +10,6 @@
           <w:bCs/>
           <w:sz w:val="32"/>
           <w:szCs w:val="32"/>
-          <w:lang w:val="en-US"/>
         </w:rPr>
       </w:pPr>
       <w:r>
@@ -19,129 +18,70 @@
           <w:bCs/>
           <w:sz w:val="32"/>
           <w:szCs w:val="32"/>
-          <w:lang w:val="en-US"/>
-        </w:rPr>
-        <w:t xml:space="preserve">PHP </w:t>
-      </w:r>
-      <w:proofErr w:type="spellStart"/>
-      <w:r>
+        </w:rPr>
+        <w:t>PHP opdracht 11: H5.1 en 5.2 Logicaopdrachten</w:t>
+      </w:r>
+    </w:p>
+    <w:p>
+      <w:pPr>
+        <w:jc w:val="center"/>
         <w:rPr>
           <w:b/>
           <w:bCs/>
           <w:sz w:val="32"/>
           <w:szCs w:val="32"/>
-          <w:lang w:val="en-US"/>
-        </w:rPr>
-        <w:t>opdracht</w:t>
-      </w:r>
-      <w:proofErr w:type="spellEnd"/>
+        </w:rPr>
+      </w:pPr>
       <w:r>
         <w:rPr>
           <w:b/>
           <w:bCs/>
           <w:sz w:val="32"/>
           <w:szCs w:val="32"/>
+        </w:rPr>
+        <w:t>Jack van Bommel</w:t>
+      </w:r>
+    </w:p>
+    <w:p>
+      <w:pPr>
+        <w:rPr>
+          <w:b/>
+          <w:bCs/>
+          <w:sz w:val="24"/>
+          <w:szCs w:val="24"/>
           <w:lang w:val="en-US"/>
         </w:rPr>
-        <w:t xml:space="preserve"> 11: H5.1 </w:t>
+      </w:pPr>
+      <w:r>
+        <w:rPr>
+          <w:b/>
+          <w:bCs/>
+          <w:sz w:val="24"/>
+          <w:szCs w:val="24"/>
+          <w:lang w:val="en-US"/>
+        </w:rPr>
+        <w:t xml:space="preserve">5.1 </w:t>
       </w:r>
       <w:proofErr w:type="spellStart"/>
       <w:r>
         <w:rPr>
           <w:b/>
           <w:bCs/>
-          <w:sz w:val="32"/>
-          <w:szCs w:val="32"/>
+          <w:sz w:val="24"/>
+          <w:szCs w:val="24"/>
           <w:lang w:val="en-US"/>
         </w:rPr>
-        <w:t>en</w:t>
+        <w:t>vragen</w:t>
       </w:r>
       <w:proofErr w:type="spellEnd"/>
       <w:r>
         <w:rPr>
           <w:b/>
           <w:bCs/>
-          <w:sz w:val="32"/>
-          <w:szCs w:val="32"/>
+          <w:sz w:val="24"/>
+          <w:szCs w:val="24"/>
           <w:lang w:val="en-US"/>
         </w:rPr>
-        <w:t xml:space="preserve"> 5.2 </w:t>
-      </w:r>
-      <w:proofErr w:type="spellStart"/>
-      <w:r>
-        <w:rPr>
-          <w:b/>
-          <w:bCs/>
-          <w:sz w:val="32"/>
-          <w:szCs w:val="32"/>
-          <w:lang w:val="en-US"/>
-        </w:rPr>
-        <w:t>Logicaopdrachten</w:t>
-      </w:r>
-      <w:proofErr w:type="spellEnd"/>
-    </w:p>
-    <w:p>
-      <w:pPr>
-        <w:jc w:val="center"/>
-        <w:rPr>
-          <w:b/>
-          <w:bCs/>
-          <w:sz w:val="32"/>
-          <w:szCs w:val="32"/>
-          <w:lang w:val="en-US"/>
-        </w:rPr>
-      </w:pPr>
-      <w:r>
-        <w:rPr>
-          <w:b/>
-          <w:bCs/>
-          <w:sz w:val="32"/>
-          <w:szCs w:val="32"/>
-          <w:lang w:val="en-US"/>
-        </w:rPr>
-        <w:t>Jack van Bommel</w:t>
-      </w:r>
-    </w:p>
-    <w:p>
-      <w:pPr>
-        <w:rPr>
-          <w:b/>
-          <w:bCs/>
-          <w:sz w:val="24"/>
-          <w:szCs w:val="24"/>
-          <w:lang w:val="en-US"/>
-        </w:rPr>
-      </w:pPr>
-      <w:r>
-        <w:rPr>
-          <w:b/>
-          <w:bCs/>
-          <w:sz w:val="24"/>
-          <w:szCs w:val="24"/>
-          <w:lang w:val="en-US"/>
-        </w:rPr>
-        <w:t xml:space="preserve">5.1 </w:t>
-      </w:r>
-      <w:proofErr w:type="spellStart"/>
-      <w:r>
-        <w:rPr>
-          <w:b/>
-          <w:bCs/>
-          <w:sz w:val="24"/>
-          <w:szCs w:val="24"/>
-          <w:lang w:val="en-US"/>
-        </w:rPr>
-        <w:t>vragen</w:t>
-      </w:r>
-      <w:proofErr w:type="spellEnd"/>
-      <w:r>
-        <w:rPr>
-          <w:b/>
-          <w:bCs/>
-          <w:sz w:val="24"/>
-          <w:szCs w:val="24"/>
-          <w:lang w:val="en-US"/>
-        </w:rPr>
         <w:t>:</w:t>
       </w:r>
     </w:p>
@@ -215,27 +155,7 @@
           <w:sz w:val="24"/>
           <w:szCs w:val="24"/>
         </w:rPr>
-        <w:t xml:space="preserve">Hoe kun je met </w:t>
-      </w:r>
-      <w:proofErr w:type="gramStart"/>
-      <w:r>
-        <w:rPr>
-          <w:b/>
-          <w:bCs/>
-          <w:sz w:val="24"/>
-          <w:szCs w:val="24"/>
-        </w:rPr>
-        <w:t>PHP tekst</w:t>
-      </w:r>
-      <w:proofErr w:type="gramEnd"/>
-      <w:r>
-        <w:rPr>
-          <w:b/>
-          <w:bCs/>
-          <w:sz w:val="24"/>
-          <w:szCs w:val="24"/>
-        </w:rPr>
-        <w:t xml:space="preserve"> weergeven?</w:t>
+        <w:t>Hoe kun je met PHP tekst weergeven?</w:t>
       </w:r>
     </w:p>
     <w:p>
@@ -290,21 +210,12 @@
           <w:szCs w:val="24"/>
         </w:rPr>
       </w:pPr>
-      <w:proofErr w:type="gramStart"/>
-      <w:r>
-        <w:rPr>
-          <w:sz w:val="24"/>
-          <w:szCs w:val="24"/>
-        </w:rPr>
-        <w:t>D) /</w:t>
-      </w:r>
-      <w:proofErr w:type="gramEnd"/>
-      <w:r>
-        <w:rPr>
-          <w:sz w:val="24"/>
-          <w:szCs w:val="24"/>
-        </w:rPr>
-        <w:t>/ hier het commentaar</w:t>
+      <w:r>
+        <w:rPr>
+          <w:sz w:val="24"/>
+          <w:szCs w:val="24"/>
+        </w:rPr>
+        <w:t>D) // hier het commentaar</w:t>
       </w:r>
     </w:p>
     <w:p>
@@ -537,25 +448,14 @@
           <w:szCs w:val="24"/>
         </w:rPr>
       </w:pPr>
-      <w:proofErr w:type="gramStart"/>
-      <w:r>
-        <w:rPr>
-          <w:b/>
-          <w:bCs/>
-          <w:sz w:val="24"/>
-          <w:szCs w:val="24"/>
-        </w:rPr>
-        <w:t>vragen</w:t>
-      </w:r>
-      <w:proofErr w:type="gramEnd"/>
-      <w:r>
-        <w:rPr>
-          <w:b/>
-          <w:bCs/>
-          <w:sz w:val="24"/>
-          <w:szCs w:val="24"/>
-        </w:rPr>
-        <w:t>:</w:t>
+      <w:r>
+        <w:rPr>
+          <w:b/>
+          <w:bCs/>
+          <w:sz w:val="24"/>
+          <w:szCs w:val="24"/>
+        </w:rPr>
+        <w:t>vragen:</w:t>
       </w:r>
     </w:p>
     <w:p>
@@ -594,7 +494,6 @@
           <w:szCs w:val="24"/>
         </w:rPr>
       </w:pPr>
-      <w:proofErr w:type="spellStart"/>
       <w:r>
         <w:rPr>
           <w:sz w:val="24"/>
@@ -602,7 +501,6 @@
         </w:rPr>
         <w:t>False</w:t>
       </w:r>
-      <w:proofErr w:type="spellEnd"/>
     </w:p>
     <w:p>
       <w:pPr>
@@ -676,7 +574,6 @@
           <w:szCs w:val="24"/>
         </w:rPr>
       </w:pPr>
-      <w:proofErr w:type="spellStart"/>
       <w:r>
         <w:rPr>
           <w:sz w:val="24"/>
@@ -684,7 +581,6 @@
         </w:rPr>
         <w:t>False</w:t>
       </w:r>
-      <w:proofErr w:type="spellEnd"/>
     </w:p>
     <w:p>
       <w:pPr>
@@ -954,23 +850,7 @@
           <w:sz w:val="24"/>
           <w:szCs w:val="24"/>
         </w:rPr>
-        <w:t xml:space="preserve">Nee, want bij het eerste fragment gaat het op inkomen kleiner of gelijk aan 25.000 en daarna inkomen kleiner of gelijk aan 50.000. Daardoor zou op 25.000 inkomen ze allebei </w:t>
-      </w:r>
-      <w:proofErr w:type="spellStart"/>
-      <w:r>
-        <w:rPr>
-          <w:sz w:val="24"/>
-          <w:szCs w:val="24"/>
-        </w:rPr>
-        <w:t>true</w:t>
-      </w:r>
-      <w:proofErr w:type="spellEnd"/>
-      <w:r>
-        <w:rPr>
-          <w:sz w:val="24"/>
-          <w:szCs w:val="24"/>
-        </w:rPr>
-        <w:t xml:space="preserve"> zijn. Bij de 2</w:t>
+        <w:t>Nee, want bij het eerste fragment gaat het op inkomen kleiner of gelijk aan 25.000 en daarna inkomen kleiner of gelijk aan 50.000. Daardoor zou op 25.000 inkomen ze allebei true zijn. Bij de 2</w:t>
       </w:r>
       <w:r>
         <w:rPr>
@@ -1050,27 +930,7 @@
           <w:sz w:val="24"/>
           <w:szCs w:val="24"/>
         </w:rPr>
-        <w:t xml:space="preserve">Herschrijf de volgende coderegels door geen gebruik te maken van </w:t>
-      </w:r>
-      <w:proofErr w:type="spellStart"/>
-      <w:r>
-        <w:rPr>
-          <w:b/>
-          <w:bCs/>
-          <w:sz w:val="24"/>
-          <w:szCs w:val="24"/>
-        </w:rPr>
-        <w:t>if-else</w:t>
-      </w:r>
-      <w:proofErr w:type="spellEnd"/>
-      <w:r>
-        <w:rPr>
-          <w:b/>
-          <w:bCs/>
-          <w:sz w:val="24"/>
-          <w:szCs w:val="24"/>
-        </w:rPr>
-        <w:t xml:space="preserve"> statements maar een switch.</w:t>
+        <w:t>Herschrijf de volgende coderegels door geen gebruik te maken van if-else statements maar een switch.</w:t>
       </w:r>
     </w:p>
     <w:p>
@@ -1100,7 +960,6 @@
         </w:rPr>
         <w:t xml:space="preserve">    </w:t>
       </w:r>
-      <w:proofErr w:type="gramStart"/>
       <w:r>
         <w:rPr>
           <w:rFonts w:ascii="Consolas" w:eastAsia="Times New Roman" w:hAnsi="Consolas" w:cs="Times New Roman"/>
@@ -1111,7 +970,6 @@
         </w:rPr>
         <w:t>switch</w:t>
       </w:r>
-      <w:proofErr w:type="gramEnd"/>
       <w:r>
         <w:rPr>
           <w:rFonts w:ascii="Consolas" w:eastAsia="Times New Roman" w:hAnsi="Consolas" w:cs="Times New Roman"/>
@@ -1170,7 +1028,6 @@
         </w:rPr>
         <w:t xml:space="preserve">        </w:t>
       </w:r>
-      <w:proofErr w:type="gramStart"/>
       <w:r>
         <w:rPr>
           <w:rFonts w:ascii="Consolas" w:eastAsia="Times New Roman" w:hAnsi="Consolas" w:cs="Times New Roman"/>
@@ -1181,7 +1038,6 @@
         </w:rPr>
         <w:t>case</w:t>
       </w:r>
-      <w:proofErr w:type="gramEnd"/>
       <w:r>
         <w:rPr>
           <w:rFonts w:ascii="Consolas" w:eastAsia="Times New Roman" w:hAnsi="Consolas" w:cs="Times New Roman"/>
@@ -1280,7 +1136,6 @@
         </w:rPr>
         <w:t xml:space="preserve">        </w:t>
       </w:r>
-      <w:proofErr w:type="gramStart"/>
       <w:r>
         <w:rPr>
           <w:rFonts w:ascii="Consolas" w:eastAsia="Times New Roman" w:hAnsi="Consolas" w:cs="Times New Roman"/>
@@ -1291,7 +1146,6 @@
         </w:rPr>
         <w:t>break</w:t>
       </w:r>
-      <w:proofErr w:type="gramEnd"/>
       <w:r>
         <w:rPr>
           <w:rFonts w:ascii="Consolas" w:eastAsia="Times New Roman" w:hAnsi="Consolas" w:cs="Times New Roman"/>
@@ -1330,7 +1184,6 @@
         </w:rPr>
         <w:t xml:space="preserve">        </w:t>
       </w:r>
-      <w:proofErr w:type="gramStart"/>
       <w:r>
         <w:rPr>
           <w:rFonts w:ascii="Consolas" w:eastAsia="Times New Roman" w:hAnsi="Consolas" w:cs="Times New Roman"/>
@@ -1341,7 +1194,6 @@
         </w:rPr>
         <w:t>case</w:t>
       </w:r>
-      <w:proofErr w:type="gramEnd"/>
       <w:r>
         <w:rPr>
           <w:rFonts w:ascii="Consolas" w:eastAsia="Times New Roman" w:hAnsi="Consolas" w:cs="Times New Roman"/>
@@ -1440,7 +1292,6 @@
         </w:rPr>
         <w:t xml:space="preserve">        </w:t>
       </w:r>
-      <w:proofErr w:type="gramStart"/>
       <w:r>
         <w:rPr>
           <w:rFonts w:ascii="Consolas" w:eastAsia="Times New Roman" w:hAnsi="Consolas" w:cs="Times New Roman"/>
@@ -1451,7 +1302,6 @@
         </w:rPr>
         <w:t>break</w:t>
       </w:r>
-      <w:proofErr w:type="gramEnd"/>
       <w:r>
         <w:rPr>
           <w:rFonts w:ascii="Consolas" w:eastAsia="Times New Roman" w:hAnsi="Consolas" w:cs="Times New Roman"/>
@@ -1490,7 +1340,6 @@
         </w:rPr>
         <w:t xml:space="preserve">        </w:t>
       </w:r>
-      <w:proofErr w:type="gramStart"/>
       <w:r>
         <w:rPr>
           <w:rFonts w:ascii="Consolas" w:eastAsia="Times New Roman" w:hAnsi="Consolas" w:cs="Times New Roman"/>
@@ -1501,7 +1350,6 @@
         </w:rPr>
         <w:t>case</w:t>
       </w:r>
-      <w:proofErr w:type="gramEnd"/>
       <w:r>
         <w:rPr>
           <w:rFonts w:ascii="Consolas" w:eastAsia="Times New Roman" w:hAnsi="Consolas" w:cs="Times New Roman"/>
@@ -1600,7 +1448,6 @@
         </w:rPr>
         <w:t xml:space="preserve">        </w:t>
       </w:r>
-      <w:proofErr w:type="gramStart"/>
       <w:r>
         <w:rPr>
           <w:rFonts w:ascii="Consolas" w:eastAsia="Times New Roman" w:hAnsi="Consolas" w:cs="Times New Roman"/>
@@ -1611,7 +1458,6 @@
         </w:rPr>
         <w:t>break</w:t>
       </w:r>
-      <w:proofErr w:type="gramEnd"/>
       <w:r>
         <w:rPr>
           <w:rFonts w:ascii="Consolas" w:eastAsia="Times New Roman" w:hAnsi="Consolas" w:cs="Times New Roman"/>
@@ -1650,7 +1496,6 @@
         </w:rPr>
         <w:t xml:space="preserve">        </w:t>
       </w:r>
-      <w:proofErr w:type="gramStart"/>
       <w:r>
         <w:rPr>
           <w:rFonts w:ascii="Consolas" w:eastAsia="Times New Roman" w:hAnsi="Consolas" w:cs="Times New Roman"/>
@@ -1661,7 +1506,6 @@
         </w:rPr>
         <w:t>case</w:t>
       </w:r>
-      <w:proofErr w:type="gramEnd"/>
       <w:r>
         <w:rPr>
           <w:rFonts w:ascii="Consolas" w:eastAsia="Times New Roman" w:hAnsi="Consolas" w:cs="Times New Roman"/>
@@ -1760,7 +1604,6 @@
         </w:rPr>
         <w:t xml:space="preserve">        </w:t>
       </w:r>
-      <w:proofErr w:type="gramStart"/>
       <w:r>
         <w:rPr>
           <w:rFonts w:ascii="Consolas" w:eastAsia="Times New Roman" w:hAnsi="Consolas" w:cs="Times New Roman"/>
@@ -1771,7 +1614,6 @@
         </w:rPr>
         <w:t>break</w:t>
       </w:r>
-      <w:proofErr w:type="gramEnd"/>
       <w:r>
         <w:rPr>
           <w:rFonts w:ascii="Consolas" w:eastAsia="Times New Roman" w:hAnsi="Consolas" w:cs="Times New Roman"/>
@@ -1810,7 +1652,6 @@
         </w:rPr>
         <w:t xml:space="preserve">        </w:t>
       </w:r>
-      <w:proofErr w:type="gramStart"/>
       <w:r>
         <w:rPr>
           <w:rFonts w:ascii="Consolas" w:eastAsia="Times New Roman" w:hAnsi="Consolas" w:cs="Times New Roman"/>
@@ -1821,7 +1662,6 @@
         </w:rPr>
         <w:t>case</w:t>
       </w:r>
-      <w:proofErr w:type="gramEnd"/>
       <w:r>
         <w:rPr>
           <w:rFonts w:ascii="Consolas" w:eastAsia="Times New Roman" w:hAnsi="Consolas" w:cs="Times New Roman"/>
@@ -1935,7 +1775,7 @@
         <w:pStyle w:val="ListParagraph"/>
         <w:numPr>
           <w:ilvl w:val="0"/>
-          <w:numId w:val="3"/>
+          <w:numId w:val="11"/>
         </w:numPr>
         <w:rPr>
           <w:b/>
@@ -1971,173 +1811,826 @@
           <w:sz w:val="24"/>
           <w:szCs w:val="24"/>
         </w:rPr>
-        <w:t>Wordt 10x uitgevoerd.</w:t>
-      </w:r>
-    </w:p>
-    <w:p>
-      <w:pPr>
-        <w:pStyle w:val="ListParagraph"/>
-        <w:ind w:left="1080"/>
-        <w:rPr>
-          <w:sz w:val="24"/>
-          <w:szCs w:val="24"/>
-        </w:rPr>
-      </w:pPr>
-      <w:r>
-        <w:rPr>
-          <w:sz w:val="24"/>
-          <w:szCs w:val="24"/>
-        </w:rPr>
-        <w:t>Uitvoer = niks, 2, 3, 4, 5, 6, 7, 8, 9</w:t>
-      </w:r>
-    </w:p>
-    <w:p>
-      <w:pPr>
-        <w:pStyle w:val="ListParagraph"/>
-        <w:numPr>
-          <w:ilvl w:val="0"/>
-          <w:numId w:val="3"/>
-        </w:numPr>
-        <w:rPr>
-          <w:b/>
-          <w:bCs/>
-          <w:sz w:val="24"/>
-          <w:szCs w:val="24"/>
-        </w:rPr>
-      </w:pPr>
-      <w:r>
-        <w:rPr>
-          <w:b/>
-          <w:bCs/>
-          <w:sz w:val="24"/>
-          <w:szCs w:val="24"/>
-        </w:rPr>
-        <w:t xml:space="preserve">Herschrijf de volgende coderegels door geen gebruik te maken van een </w:t>
-      </w:r>
-      <w:proofErr w:type="spellStart"/>
-      <w:r>
-        <w:rPr>
-          <w:b/>
-          <w:bCs/>
-          <w:sz w:val="24"/>
-          <w:szCs w:val="24"/>
+        <w:t xml:space="preserve">Wordt </w:t>
+      </w:r>
+      <w:r>
+        <w:rPr>
+          <w:sz w:val="24"/>
+          <w:szCs w:val="24"/>
+        </w:rPr>
+        <w:t>niet</w:t>
+      </w:r>
+      <w:r>
+        <w:rPr>
+          <w:sz w:val="24"/>
+          <w:szCs w:val="24"/>
+        </w:rPr>
+        <w:t xml:space="preserve"> uitgevoerd</w:t>
+      </w:r>
+      <w:r>
+        <w:rPr>
+          <w:sz w:val="24"/>
+          <w:szCs w:val="24"/>
+        </w:rPr>
+        <w:t>, want $i is nooit groter dan 10.</w:t>
+      </w:r>
+    </w:p>
+    <w:p>
+      <w:pPr>
+        <w:pStyle w:val="ListParagraph"/>
+        <w:numPr>
+          <w:ilvl w:val="0"/>
+          <w:numId w:val="10"/>
+        </w:numPr>
+        <w:rPr>
+          <w:sz w:val="24"/>
+          <w:szCs w:val="24"/>
+        </w:rPr>
+      </w:pPr>
+      <w:r>
+        <w:rPr>
+          <w:sz w:val="24"/>
+          <w:szCs w:val="24"/>
+        </w:rPr>
+        <w:t xml:space="preserve">Wordt </w:t>
+      </w:r>
+      <w:r>
+        <w:rPr>
+          <w:sz w:val="24"/>
+          <w:szCs w:val="24"/>
+        </w:rPr>
+        <w:t>oneindig uitgevoerd, maar de if statement zal nooit goed zijn waardoor er nooit een uitvoer komt.</w:t>
+      </w:r>
+    </w:p>
+    <w:p>
+      <w:pPr>
+        <w:pStyle w:val="ListParagraph"/>
+        <w:numPr>
+          <w:ilvl w:val="0"/>
+          <w:numId w:val="11"/>
+        </w:numPr>
+        <w:rPr>
+          <w:b/>
+          <w:bCs/>
+          <w:sz w:val="24"/>
+          <w:szCs w:val="24"/>
+        </w:rPr>
+      </w:pPr>
+      <w:r>
+        <w:rPr>
+          <w:b/>
+          <w:bCs/>
+          <w:sz w:val="24"/>
+          <w:szCs w:val="24"/>
+        </w:rPr>
+        <w:t>Herschrijf de volgende coderegels door geen gebruik te maken van een for-loop maar door gebruik te maken van een while-loop.</w:t>
+      </w:r>
+    </w:p>
+    <w:p>
+      <w:pPr>
+        <w:pStyle w:val="ListParagraph"/>
+        <w:numPr>
+          <w:ilvl w:val="0"/>
+          <w:numId w:val="11"/>
+        </w:numPr>
+        <w:shd w:val="clear" w:color="auto" w:fill="1E1E1E"/>
+        <w:spacing w:after="0" w:line="285" w:lineRule="atLeast"/>
+        <w:rPr>
+          <w:rFonts w:ascii="Consolas" w:eastAsia="Times New Roman" w:hAnsi="Consolas" w:cs="Times New Roman"/>
+          <w:color w:val="D4D4D4"/>
+          <w:sz w:val="21"/>
+          <w:szCs w:val="21"/>
+          <w:lang/>
+        </w:rPr>
+      </w:pPr>
+      <w:r>
+        <w:rPr>
+          <w:rFonts w:ascii="Consolas" w:eastAsia="Times New Roman" w:hAnsi="Consolas" w:cs="Times New Roman"/>
+          <w:color w:val="9CDCFE"/>
+          <w:sz w:val="21"/>
+          <w:szCs w:val="21"/>
+          <w:lang/>
+        </w:rPr>
+        <w:t>$optelling</w:t>
+      </w:r>
+      <w:r>
+        <w:rPr>
+          <w:rFonts w:ascii="Consolas" w:eastAsia="Times New Roman" w:hAnsi="Consolas" w:cs="Times New Roman"/>
+          <w:color w:val="D4D4D4"/>
+          <w:sz w:val="21"/>
+          <w:szCs w:val="21"/>
+          <w:lang/>
+        </w:rPr>
+        <w:t xml:space="preserve"> = </w:t>
+      </w:r>
+      <w:r>
+        <w:rPr>
+          <w:rFonts w:ascii="Consolas" w:eastAsia="Times New Roman" w:hAnsi="Consolas" w:cs="Times New Roman"/>
+          <w:color w:val="B5CEA8"/>
+          <w:sz w:val="21"/>
+          <w:szCs w:val="21"/>
+          <w:lang/>
+        </w:rPr>
+        <w:t>0</w:t>
+      </w:r>
+      <w:r>
+        <w:rPr>
+          <w:rFonts w:ascii="Consolas" w:eastAsia="Times New Roman" w:hAnsi="Consolas" w:cs="Times New Roman"/>
+          <w:color w:val="D4D4D4"/>
+          <w:sz w:val="21"/>
+          <w:szCs w:val="21"/>
+          <w:lang/>
+        </w:rPr>
+        <w:t>;</w:t>
+      </w:r>
+    </w:p>
+    <w:p>
+      <w:pPr>
+        <w:pStyle w:val="ListParagraph"/>
+        <w:numPr>
+          <w:ilvl w:val="0"/>
+          <w:numId w:val="11"/>
+        </w:numPr>
+        <w:shd w:val="clear" w:color="auto" w:fill="1E1E1E"/>
+        <w:spacing w:after="0" w:line="285" w:lineRule="atLeast"/>
+        <w:rPr>
+          <w:rFonts w:ascii="Consolas" w:eastAsia="Times New Roman" w:hAnsi="Consolas" w:cs="Times New Roman"/>
+          <w:color w:val="D4D4D4"/>
+          <w:sz w:val="21"/>
+          <w:szCs w:val="21"/>
+          <w:lang/>
+        </w:rPr>
+      </w:pPr>
+      <w:r>
+        <w:rPr>
+          <w:rFonts w:ascii="Consolas" w:eastAsia="Times New Roman" w:hAnsi="Consolas" w:cs="Times New Roman"/>
+          <w:color w:val="D4D4D4"/>
+          <w:sz w:val="21"/>
+          <w:szCs w:val="21"/>
+          <w:lang/>
+        </w:rPr>
+        <w:t xml:space="preserve">    </w:t>
+      </w:r>
+      <w:r>
+        <w:rPr>
+          <w:rFonts w:ascii="Consolas" w:eastAsia="Times New Roman" w:hAnsi="Consolas" w:cs="Times New Roman"/>
+          <w:color w:val="9CDCFE"/>
+          <w:sz w:val="21"/>
+          <w:szCs w:val="21"/>
+          <w:lang/>
+        </w:rPr>
+        <w:t>$i</w:t>
+      </w:r>
+      <w:r>
+        <w:rPr>
+          <w:rFonts w:ascii="Consolas" w:eastAsia="Times New Roman" w:hAnsi="Consolas" w:cs="Times New Roman"/>
+          <w:color w:val="D4D4D4"/>
+          <w:sz w:val="21"/>
+          <w:szCs w:val="21"/>
+          <w:lang/>
+        </w:rPr>
+        <w:t xml:space="preserve"> = </w:t>
+      </w:r>
+      <w:r>
+        <w:rPr>
+          <w:rFonts w:ascii="Consolas" w:eastAsia="Times New Roman" w:hAnsi="Consolas" w:cs="Times New Roman"/>
+          <w:color w:val="B5CEA8"/>
+          <w:sz w:val="21"/>
+          <w:szCs w:val="21"/>
+          <w:lang/>
+        </w:rPr>
+        <w:t>0</w:t>
+      </w:r>
+      <w:r>
+        <w:rPr>
+          <w:rFonts w:ascii="Consolas" w:eastAsia="Times New Roman" w:hAnsi="Consolas" w:cs="Times New Roman"/>
+          <w:color w:val="D4D4D4"/>
+          <w:sz w:val="21"/>
+          <w:szCs w:val="21"/>
+          <w:lang/>
+        </w:rPr>
+        <w:t>;</w:t>
+      </w:r>
+    </w:p>
+    <w:p>
+      <w:pPr>
+        <w:pStyle w:val="ListParagraph"/>
+        <w:numPr>
+          <w:ilvl w:val="0"/>
+          <w:numId w:val="11"/>
+        </w:numPr>
+        <w:shd w:val="clear" w:color="auto" w:fill="1E1E1E"/>
+        <w:spacing w:after="0" w:line="285" w:lineRule="atLeast"/>
+        <w:rPr>
+          <w:rFonts w:ascii="Consolas" w:eastAsia="Times New Roman" w:hAnsi="Consolas" w:cs="Times New Roman"/>
+          <w:color w:val="D4D4D4"/>
+          <w:sz w:val="21"/>
+          <w:szCs w:val="21"/>
+          <w:lang/>
+        </w:rPr>
+      </w:pPr>
+      <w:r>
+        <w:rPr>
+          <w:rFonts w:ascii="Consolas" w:eastAsia="Times New Roman" w:hAnsi="Consolas" w:cs="Times New Roman"/>
+          <w:color w:val="D4D4D4"/>
+          <w:sz w:val="21"/>
+          <w:szCs w:val="21"/>
+          <w:lang/>
+        </w:rPr>
+        <w:t xml:space="preserve">    </w:t>
+      </w:r>
+      <w:r>
+        <w:rPr>
+          <w:rFonts w:ascii="Consolas" w:eastAsia="Times New Roman" w:hAnsi="Consolas" w:cs="Times New Roman"/>
+          <w:color w:val="C586C0"/>
+          <w:sz w:val="21"/>
+          <w:szCs w:val="21"/>
+          <w:lang/>
+        </w:rPr>
+        <w:t>while</w:t>
+      </w:r>
+      <w:r>
+        <w:rPr>
+          <w:rFonts w:ascii="Consolas" w:eastAsia="Times New Roman" w:hAnsi="Consolas" w:cs="Times New Roman"/>
+          <w:color w:val="D4D4D4"/>
+          <w:sz w:val="21"/>
+          <w:szCs w:val="21"/>
+          <w:lang/>
+        </w:rPr>
+        <w:t xml:space="preserve"> (</w:t>
+      </w:r>
+      <w:r>
+        <w:rPr>
+          <w:rFonts w:ascii="Consolas" w:eastAsia="Times New Roman" w:hAnsi="Consolas" w:cs="Times New Roman"/>
+          <w:color w:val="9CDCFE"/>
+          <w:sz w:val="21"/>
+          <w:szCs w:val="21"/>
+          <w:lang/>
+        </w:rPr>
+        <w:t>$i</w:t>
+      </w:r>
+      <w:r>
+        <w:rPr>
+          <w:rFonts w:ascii="Consolas" w:eastAsia="Times New Roman" w:hAnsi="Consolas" w:cs="Times New Roman"/>
+          <w:color w:val="D4D4D4"/>
+          <w:sz w:val="21"/>
+          <w:szCs w:val="21"/>
+          <w:lang/>
+        </w:rPr>
+        <w:t xml:space="preserve"> &lt;= </w:t>
+      </w:r>
+      <w:r>
+        <w:rPr>
+          <w:rFonts w:ascii="Consolas" w:eastAsia="Times New Roman" w:hAnsi="Consolas" w:cs="Times New Roman"/>
+          <w:color w:val="B5CEA8"/>
+          <w:sz w:val="21"/>
+          <w:szCs w:val="21"/>
+          <w:lang/>
+        </w:rPr>
+        <w:t>1000</w:t>
+      </w:r>
+      <w:r>
+        <w:rPr>
+          <w:rFonts w:ascii="Consolas" w:eastAsia="Times New Roman" w:hAnsi="Consolas" w:cs="Times New Roman"/>
+          <w:color w:val="D4D4D4"/>
+          <w:sz w:val="21"/>
+          <w:szCs w:val="21"/>
+          <w:lang/>
+        </w:rPr>
+        <w:t>){</w:t>
+      </w:r>
+    </w:p>
+    <w:p>
+      <w:pPr>
+        <w:pStyle w:val="ListParagraph"/>
+        <w:numPr>
+          <w:ilvl w:val="0"/>
+          <w:numId w:val="11"/>
+        </w:numPr>
+        <w:shd w:val="clear" w:color="auto" w:fill="1E1E1E"/>
+        <w:spacing w:after="0" w:line="285" w:lineRule="atLeast"/>
+        <w:rPr>
+          <w:rFonts w:ascii="Consolas" w:eastAsia="Times New Roman" w:hAnsi="Consolas" w:cs="Times New Roman"/>
+          <w:color w:val="D4D4D4"/>
+          <w:sz w:val="21"/>
+          <w:szCs w:val="21"/>
+          <w:lang/>
+        </w:rPr>
+      </w:pPr>
+      <w:r>
+        <w:rPr>
+          <w:rFonts w:ascii="Consolas" w:eastAsia="Times New Roman" w:hAnsi="Consolas" w:cs="Times New Roman"/>
+          <w:color w:val="D4D4D4"/>
+          <w:sz w:val="21"/>
+          <w:szCs w:val="21"/>
+          <w:lang/>
+        </w:rPr>
+        <w:t xml:space="preserve">        </w:t>
+      </w:r>
+      <w:r>
+        <w:rPr>
+          <w:rFonts w:ascii="Consolas" w:eastAsia="Times New Roman" w:hAnsi="Consolas" w:cs="Times New Roman"/>
+          <w:color w:val="9CDCFE"/>
+          <w:sz w:val="21"/>
+          <w:szCs w:val="21"/>
+          <w:lang/>
+        </w:rPr>
+        <w:t>$i</w:t>
+      </w:r>
+      <w:r>
+        <w:rPr>
+          <w:rFonts w:ascii="Consolas" w:eastAsia="Times New Roman" w:hAnsi="Consolas" w:cs="Times New Roman"/>
+          <w:color w:val="D4D4D4"/>
+          <w:sz w:val="21"/>
+          <w:szCs w:val="21"/>
+          <w:lang/>
+        </w:rPr>
+        <w:t>++;</w:t>
+      </w:r>
+    </w:p>
+    <w:p>
+      <w:pPr>
+        <w:pStyle w:val="ListParagraph"/>
+        <w:numPr>
+          <w:ilvl w:val="0"/>
+          <w:numId w:val="11"/>
+        </w:numPr>
+        <w:shd w:val="clear" w:color="auto" w:fill="1E1E1E"/>
+        <w:spacing w:after="0" w:line="285" w:lineRule="atLeast"/>
+        <w:rPr>
+          <w:rFonts w:ascii="Consolas" w:eastAsia="Times New Roman" w:hAnsi="Consolas" w:cs="Times New Roman"/>
+          <w:color w:val="D4D4D4"/>
+          <w:sz w:val="21"/>
+          <w:szCs w:val="21"/>
+          <w:lang/>
+        </w:rPr>
+      </w:pPr>
+      <w:r>
+        <w:rPr>
+          <w:rFonts w:ascii="Consolas" w:eastAsia="Times New Roman" w:hAnsi="Consolas" w:cs="Times New Roman"/>
+          <w:color w:val="D4D4D4"/>
+          <w:sz w:val="21"/>
+          <w:szCs w:val="21"/>
+          <w:lang/>
+        </w:rPr>
+        <w:t xml:space="preserve">        </w:t>
+      </w:r>
+      <w:r>
+        <w:rPr>
+          <w:rFonts w:ascii="Consolas" w:eastAsia="Times New Roman" w:hAnsi="Consolas" w:cs="Times New Roman"/>
+          <w:color w:val="9CDCFE"/>
+          <w:sz w:val="21"/>
+          <w:szCs w:val="21"/>
+          <w:lang/>
+        </w:rPr>
+        <w:t>$optelling</w:t>
+      </w:r>
+      <w:r>
+        <w:rPr>
+          <w:rFonts w:ascii="Consolas" w:eastAsia="Times New Roman" w:hAnsi="Consolas" w:cs="Times New Roman"/>
+          <w:color w:val="D4D4D4"/>
+          <w:sz w:val="21"/>
+          <w:szCs w:val="21"/>
+          <w:lang/>
+        </w:rPr>
+        <w:t xml:space="preserve"> = </w:t>
+      </w:r>
+      <w:r>
+        <w:rPr>
+          <w:rFonts w:ascii="Consolas" w:eastAsia="Times New Roman" w:hAnsi="Consolas" w:cs="Times New Roman"/>
+          <w:color w:val="9CDCFE"/>
+          <w:sz w:val="21"/>
+          <w:szCs w:val="21"/>
+          <w:lang/>
+        </w:rPr>
+        <w:t>$optelling</w:t>
+      </w:r>
+      <w:r>
+        <w:rPr>
+          <w:rFonts w:ascii="Consolas" w:eastAsia="Times New Roman" w:hAnsi="Consolas" w:cs="Times New Roman"/>
+          <w:color w:val="D4D4D4"/>
+          <w:sz w:val="21"/>
+          <w:szCs w:val="21"/>
+          <w:lang/>
+        </w:rPr>
+        <w:t xml:space="preserve"> + </w:t>
+      </w:r>
+      <w:r>
+        <w:rPr>
+          <w:rFonts w:ascii="Consolas" w:eastAsia="Times New Roman" w:hAnsi="Consolas" w:cs="Times New Roman"/>
+          <w:color w:val="B5CEA8"/>
+          <w:sz w:val="21"/>
+          <w:szCs w:val="21"/>
+          <w:lang/>
+        </w:rPr>
+        <w:t>1</w:t>
+      </w:r>
+      <w:r>
+        <w:rPr>
+          <w:rFonts w:ascii="Consolas" w:eastAsia="Times New Roman" w:hAnsi="Consolas" w:cs="Times New Roman"/>
+          <w:color w:val="D4D4D4"/>
+          <w:sz w:val="21"/>
+          <w:szCs w:val="21"/>
+          <w:lang/>
+        </w:rPr>
+        <w:t>;</w:t>
+      </w:r>
+    </w:p>
+    <w:p>
+      <w:pPr>
+        <w:pStyle w:val="ListParagraph"/>
+        <w:numPr>
+          <w:ilvl w:val="0"/>
+          <w:numId w:val="11"/>
+        </w:numPr>
+        <w:shd w:val="clear" w:color="auto" w:fill="1E1E1E"/>
+        <w:spacing w:after="0" w:line="285" w:lineRule="atLeast"/>
+        <w:rPr>
+          <w:rFonts w:ascii="Consolas" w:eastAsia="Times New Roman" w:hAnsi="Consolas" w:cs="Times New Roman"/>
+          <w:color w:val="D4D4D4"/>
+          <w:sz w:val="21"/>
+          <w:szCs w:val="21"/>
+          <w:lang/>
+        </w:rPr>
+      </w:pPr>
+      <w:r>
+        <w:rPr>
+          <w:rFonts w:ascii="Consolas" w:eastAsia="Times New Roman" w:hAnsi="Consolas" w:cs="Times New Roman"/>
+          <w:color w:val="D4D4D4"/>
+          <w:sz w:val="21"/>
+          <w:szCs w:val="21"/>
+          <w:lang/>
+        </w:rPr>
+        <w:t>    }</w:t>
+      </w:r>
+    </w:p>
+    <w:p>
+      <w:pPr>
+        <w:pStyle w:val="ListParagraph"/>
+        <w:rPr>
+          <w:b/>
+          <w:bCs/>
+          <w:sz w:val="24"/>
+          <w:szCs w:val="24"/>
+        </w:rPr>
+      </w:pPr>
+    </w:p>
+    <w:p>
+      <w:pPr>
+        <w:pStyle w:val="ListParagraph"/>
+        <w:numPr>
+          <w:ilvl w:val="0"/>
+          <w:numId w:val="1"/>
+        </w:numPr>
+        <w:rPr>
+          <w:b/>
+          <w:bCs/>
+          <w:sz w:val="24"/>
+          <w:szCs w:val="24"/>
+        </w:rPr>
+      </w:pPr>
+      <w:r>
+        <w:rPr>
+          <w:b/>
+          <w:bCs/>
+          <w:sz w:val="24"/>
+          <w:szCs w:val="24"/>
+        </w:rPr>
+        <w:t>Herschrijf de volgende coderegels door geen gebruik te maken van een while-loop maar door gebruik te maken van een for-loop.</w:t>
+      </w:r>
+    </w:p>
+    <w:p>
+      <w:pPr>
+        <w:pStyle w:val="ListParagraph"/>
+        <w:numPr>
+          <w:ilvl w:val="0"/>
+          <w:numId w:val="1"/>
+        </w:numPr>
+        <w:shd w:val="clear" w:color="auto" w:fill="1E1E1E"/>
+        <w:spacing w:after="0" w:line="285" w:lineRule="atLeast"/>
+        <w:rPr>
+          <w:rFonts w:ascii="Consolas" w:eastAsia="Times New Roman" w:hAnsi="Consolas" w:cs="Times New Roman"/>
+          <w:color w:val="D4D4D4"/>
+          <w:sz w:val="21"/>
+          <w:szCs w:val="21"/>
+          <w:lang/>
+        </w:rPr>
+      </w:pPr>
+      <w:r>
+        <w:rPr>
+          <w:rFonts w:ascii="Consolas" w:eastAsia="Times New Roman" w:hAnsi="Consolas" w:cs="Times New Roman"/>
+          <w:color w:val="9CDCFE"/>
+          <w:sz w:val="21"/>
+          <w:szCs w:val="21"/>
+          <w:lang/>
+        </w:rPr>
+        <w:t>$saldo</w:t>
+      </w:r>
+      <w:r>
+        <w:rPr>
+          <w:rFonts w:ascii="Consolas" w:eastAsia="Times New Roman" w:hAnsi="Consolas" w:cs="Times New Roman"/>
+          <w:color w:val="D4D4D4"/>
+          <w:sz w:val="21"/>
+          <w:szCs w:val="21"/>
+          <w:lang/>
+        </w:rPr>
+        <w:t xml:space="preserve"> = </w:t>
+      </w:r>
+      <w:r>
+        <w:rPr>
+          <w:rFonts w:ascii="Consolas" w:eastAsia="Times New Roman" w:hAnsi="Consolas" w:cs="Times New Roman"/>
+          <w:color w:val="B5CEA8"/>
+          <w:sz w:val="21"/>
+          <w:szCs w:val="21"/>
+          <w:lang/>
+        </w:rPr>
+        <w:t>0</w:t>
+      </w:r>
+      <w:r>
+        <w:rPr>
+          <w:rFonts w:ascii="Consolas" w:eastAsia="Times New Roman" w:hAnsi="Consolas" w:cs="Times New Roman"/>
+          <w:color w:val="D4D4D4"/>
+          <w:sz w:val="21"/>
+          <w:szCs w:val="21"/>
+          <w:lang/>
+        </w:rPr>
+        <w:t>;</w:t>
+      </w:r>
+    </w:p>
+    <w:p>
+      <w:pPr>
+        <w:pStyle w:val="ListParagraph"/>
+        <w:numPr>
+          <w:ilvl w:val="0"/>
+          <w:numId w:val="1"/>
+        </w:numPr>
+        <w:shd w:val="clear" w:color="auto" w:fill="1E1E1E"/>
+        <w:spacing w:after="0" w:line="285" w:lineRule="atLeast"/>
+        <w:rPr>
+          <w:rFonts w:ascii="Consolas" w:eastAsia="Times New Roman" w:hAnsi="Consolas" w:cs="Times New Roman"/>
+          <w:color w:val="D4D4D4"/>
+          <w:sz w:val="21"/>
+          <w:szCs w:val="21"/>
+          <w:lang/>
+        </w:rPr>
+      </w:pPr>
+      <w:r>
+        <w:rPr>
+          <w:rFonts w:ascii="Consolas" w:eastAsia="Times New Roman" w:hAnsi="Consolas" w:cs="Times New Roman"/>
+          <w:color w:val="D4D4D4"/>
+          <w:sz w:val="21"/>
+          <w:szCs w:val="21"/>
+          <w:lang/>
+        </w:rPr>
+        <w:t xml:space="preserve">    </w:t>
+      </w:r>
+      <w:r>
+        <w:rPr>
+          <w:rFonts w:ascii="Consolas" w:eastAsia="Times New Roman" w:hAnsi="Consolas" w:cs="Times New Roman"/>
+          <w:color w:val="C586C0"/>
+          <w:sz w:val="21"/>
+          <w:szCs w:val="21"/>
+          <w:lang/>
         </w:rPr>
         <w:t>for</w:t>
       </w:r>
-      <w:proofErr w:type="spellEnd"/>
-      <w:r>
-        <w:rPr>
-          <w:b/>
-          <w:bCs/>
-          <w:sz w:val="24"/>
-          <w:szCs w:val="24"/>
-        </w:rPr>
-        <w:t xml:space="preserve">-loop maar door gebruik te maken van een </w:t>
-      </w:r>
-      <w:proofErr w:type="spellStart"/>
-      <w:r>
-        <w:rPr>
-          <w:b/>
-          <w:bCs/>
-          <w:sz w:val="24"/>
-          <w:szCs w:val="24"/>
-        </w:rPr>
-        <w:t>while</w:t>
-      </w:r>
-      <w:proofErr w:type="spellEnd"/>
-      <w:r>
-        <w:rPr>
-          <w:b/>
-          <w:bCs/>
-          <w:sz w:val="24"/>
-          <w:szCs w:val="24"/>
-        </w:rPr>
-        <w:t>-loop.</w:t>
-      </w:r>
-    </w:p>
-    <w:p>
-      <w:pPr>
-        <w:pStyle w:val="ListParagraph"/>
-        <w:numPr>
-          <w:ilvl w:val="0"/>
-          <w:numId w:val="3"/>
-        </w:numPr>
-        <w:rPr>
-          <w:b/>
-          <w:bCs/>
-          <w:sz w:val="24"/>
-          <w:szCs w:val="24"/>
-        </w:rPr>
-      </w:pPr>
-      <w:r>
-        <w:rPr>
-          <w:b/>
-          <w:bCs/>
-          <w:sz w:val="24"/>
-          <w:szCs w:val="24"/>
-        </w:rPr>
-        <w:t xml:space="preserve">Herschrijf de volgende coderegels door geen gebruik te maken van een </w:t>
-      </w:r>
-      <w:proofErr w:type="spellStart"/>
-      <w:r>
-        <w:rPr>
-          <w:b/>
-          <w:bCs/>
-          <w:sz w:val="24"/>
-          <w:szCs w:val="24"/>
-        </w:rPr>
-        <w:t>while</w:t>
-      </w:r>
-      <w:proofErr w:type="spellEnd"/>
-      <w:r>
-        <w:rPr>
-          <w:b/>
-          <w:bCs/>
-          <w:sz w:val="24"/>
-          <w:szCs w:val="24"/>
-        </w:rPr>
-        <w:t xml:space="preserve">-loop </w:t>
-      </w:r>
-      <w:proofErr w:type="gramStart"/>
-      <w:r>
-        <w:rPr>
-          <w:b/>
-          <w:bCs/>
-          <w:sz w:val="24"/>
-          <w:szCs w:val="24"/>
-        </w:rPr>
-        <w:t>maar</w:t>
-      </w:r>
-      <w:proofErr w:type="gramEnd"/>
-      <w:r>
-        <w:rPr>
-          <w:b/>
-          <w:bCs/>
-          <w:sz w:val="24"/>
-          <w:szCs w:val="24"/>
-        </w:rPr>
-        <w:t xml:space="preserve"> door gebruik te maken van een </w:t>
-      </w:r>
-      <w:proofErr w:type="spellStart"/>
-      <w:r>
-        <w:rPr>
-          <w:b/>
-          <w:bCs/>
-          <w:sz w:val="24"/>
-          <w:szCs w:val="24"/>
-        </w:rPr>
-        <w:t>for</w:t>
-      </w:r>
-      <w:proofErr w:type="spellEnd"/>
-      <w:r>
-        <w:rPr>
-          <w:b/>
-          <w:bCs/>
-          <w:sz w:val="24"/>
-          <w:szCs w:val="24"/>
-        </w:rPr>
-        <w:t>-loop.</w:t>
-      </w:r>
+      <w:r>
+        <w:rPr>
+          <w:rFonts w:ascii="Consolas" w:eastAsia="Times New Roman" w:hAnsi="Consolas" w:cs="Times New Roman"/>
+          <w:color w:val="D4D4D4"/>
+          <w:sz w:val="21"/>
+          <w:szCs w:val="21"/>
+          <w:lang/>
+        </w:rPr>
+        <w:t>(</w:t>
+      </w:r>
+      <w:r>
+        <w:rPr>
+          <w:rFonts w:ascii="Consolas" w:eastAsia="Times New Roman" w:hAnsi="Consolas" w:cs="Times New Roman"/>
+          <w:color w:val="9CDCFE"/>
+          <w:sz w:val="21"/>
+          <w:szCs w:val="21"/>
+          <w:lang/>
+        </w:rPr>
+        <w:t>$x</w:t>
+      </w:r>
+      <w:r>
+        <w:rPr>
+          <w:rFonts w:ascii="Consolas" w:eastAsia="Times New Roman" w:hAnsi="Consolas" w:cs="Times New Roman"/>
+          <w:color w:val="D4D4D4"/>
+          <w:sz w:val="21"/>
+          <w:szCs w:val="21"/>
+          <w:lang/>
+        </w:rPr>
+        <w:t xml:space="preserve"> = </w:t>
+      </w:r>
+      <w:r>
+        <w:rPr>
+          <w:rFonts w:ascii="Consolas" w:eastAsia="Times New Roman" w:hAnsi="Consolas" w:cs="Times New Roman"/>
+          <w:color w:val="B5CEA8"/>
+          <w:sz w:val="21"/>
+          <w:szCs w:val="21"/>
+          <w:lang/>
+        </w:rPr>
+        <w:t>0</w:t>
+      </w:r>
+      <w:r>
+        <w:rPr>
+          <w:rFonts w:ascii="Consolas" w:eastAsia="Times New Roman" w:hAnsi="Consolas" w:cs="Times New Roman"/>
+          <w:color w:val="D4D4D4"/>
+          <w:sz w:val="21"/>
+          <w:szCs w:val="21"/>
+          <w:lang/>
+        </w:rPr>
+        <w:t xml:space="preserve">; </w:t>
+      </w:r>
+      <w:r>
+        <w:rPr>
+          <w:rFonts w:ascii="Consolas" w:eastAsia="Times New Roman" w:hAnsi="Consolas" w:cs="Times New Roman"/>
+          <w:color w:val="9CDCFE"/>
+          <w:sz w:val="21"/>
+          <w:szCs w:val="21"/>
+          <w:lang/>
+        </w:rPr>
+        <w:t>$saldo</w:t>
+      </w:r>
+      <w:r>
+        <w:rPr>
+          <w:rFonts w:ascii="Consolas" w:eastAsia="Times New Roman" w:hAnsi="Consolas" w:cs="Times New Roman"/>
+          <w:color w:val="D4D4D4"/>
+          <w:sz w:val="21"/>
+          <w:szCs w:val="21"/>
+          <w:lang/>
+        </w:rPr>
+        <w:t xml:space="preserve"> &lt; </w:t>
+      </w:r>
+      <w:r>
+        <w:rPr>
+          <w:rFonts w:ascii="Consolas" w:eastAsia="Times New Roman" w:hAnsi="Consolas" w:cs="Times New Roman"/>
+          <w:color w:val="B5CEA8"/>
+          <w:sz w:val="21"/>
+          <w:szCs w:val="21"/>
+          <w:lang/>
+        </w:rPr>
+        <w:t>10000</w:t>
+      </w:r>
+      <w:r>
+        <w:rPr>
+          <w:rFonts w:ascii="Consolas" w:eastAsia="Times New Roman" w:hAnsi="Consolas" w:cs="Times New Roman"/>
+          <w:color w:val="D4D4D4"/>
+          <w:sz w:val="21"/>
+          <w:szCs w:val="21"/>
+          <w:lang/>
+        </w:rPr>
+        <w:t xml:space="preserve">; </w:t>
+      </w:r>
+      <w:r>
+        <w:rPr>
+          <w:rFonts w:ascii="Consolas" w:eastAsia="Times New Roman" w:hAnsi="Consolas" w:cs="Times New Roman"/>
+          <w:color w:val="9CDCFE"/>
+          <w:sz w:val="21"/>
+          <w:szCs w:val="21"/>
+          <w:lang/>
+        </w:rPr>
+        <w:t>$x</w:t>
+      </w:r>
+      <w:r>
+        <w:rPr>
+          <w:rFonts w:ascii="Consolas" w:eastAsia="Times New Roman" w:hAnsi="Consolas" w:cs="Times New Roman"/>
+          <w:color w:val="D4D4D4"/>
+          <w:sz w:val="21"/>
+          <w:szCs w:val="21"/>
+          <w:lang/>
+        </w:rPr>
+        <w:t>++){</w:t>
+      </w:r>
+    </w:p>
+    <w:p>
+      <w:pPr>
+        <w:pStyle w:val="ListParagraph"/>
+        <w:numPr>
+          <w:ilvl w:val="0"/>
+          <w:numId w:val="1"/>
+        </w:numPr>
+        <w:shd w:val="clear" w:color="auto" w:fill="1E1E1E"/>
+        <w:spacing w:after="0" w:line="285" w:lineRule="atLeast"/>
+        <w:rPr>
+          <w:rFonts w:ascii="Consolas" w:eastAsia="Times New Roman" w:hAnsi="Consolas" w:cs="Times New Roman"/>
+          <w:color w:val="D4D4D4"/>
+          <w:sz w:val="21"/>
+          <w:szCs w:val="21"/>
+          <w:lang/>
+        </w:rPr>
+      </w:pPr>
+      <w:r>
+        <w:rPr>
+          <w:rFonts w:ascii="Consolas" w:eastAsia="Times New Roman" w:hAnsi="Consolas" w:cs="Times New Roman"/>
+          <w:color w:val="D4D4D4"/>
+          <w:sz w:val="21"/>
+          <w:szCs w:val="21"/>
+          <w:lang/>
+        </w:rPr>
+        <w:t xml:space="preserve">        </w:t>
+      </w:r>
+      <w:r>
+        <w:rPr>
+          <w:rFonts w:ascii="Consolas" w:eastAsia="Times New Roman" w:hAnsi="Consolas" w:cs="Times New Roman"/>
+          <w:color w:val="9CDCFE"/>
+          <w:sz w:val="21"/>
+          <w:szCs w:val="21"/>
+          <w:lang/>
+        </w:rPr>
+        <w:t>$saldo</w:t>
+      </w:r>
+      <w:r>
+        <w:rPr>
+          <w:rFonts w:ascii="Consolas" w:eastAsia="Times New Roman" w:hAnsi="Consolas" w:cs="Times New Roman"/>
+          <w:color w:val="D4D4D4"/>
+          <w:sz w:val="21"/>
+          <w:szCs w:val="21"/>
+          <w:lang/>
+        </w:rPr>
+        <w:t xml:space="preserve"> = </w:t>
+      </w:r>
+      <w:r>
+        <w:rPr>
+          <w:rFonts w:ascii="Consolas" w:eastAsia="Times New Roman" w:hAnsi="Consolas" w:cs="Times New Roman"/>
+          <w:color w:val="9CDCFE"/>
+          <w:sz w:val="21"/>
+          <w:szCs w:val="21"/>
+          <w:lang/>
+        </w:rPr>
+        <w:t>$saldo</w:t>
+      </w:r>
+      <w:r>
+        <w:rPr>
+          <w:rFonts w:ascii="Consolas" w:eastAsia="Times New Roman" w:hAnsi="Consolas" w:cs="Times New Roman"/>
+          <w:color w:val="D4D4D4"/>
+          <w:sz w:val="21"/>
+          <w:szCs w:val="21"/>
+          <w:lang/>
+        </w:rPr>
+        <w:t xml:space="preserve"> + </w:t>
+      </w:r>
+      <w:r>
+        <w:rPr>
+          <w:rFonts w:ascii="Consolas" w:eastAsia="Times New Roman" w:hAnsi="Consolas" w:cs="Times New Roman"/>
+          <w:color w:val="9CDCFE"/>
+          <w:sz w:val="21"/>
+          <w:szCs w:val="21"/>
+          <w:lang/>
+        </w:rPr>
+        <w:t>$x</w:t>
+      </w:r>
+      <w:r>
+        <w:rPr>
+          <w:rFonts w:ascii="Consolas" w:eastAsia="Times New Roman" w:hAnsi="Consolas" w:cs="Times New Roman"/>
+          <w:color w:val="D4D4D4"/>
+          <w:sz w:val="21"/>
+          <w:szCs w:val="21"/>
+          <w:lang/>
+        </w:rPr>
+        <w:t>;</w:t>
+      </w:r>
+    </w:p>
+    <w:p>
+      <w:pPr>
+        <w:pStyle w:val="ListParagraph"/>
+        <w:numPr>
+          <w:ilvl w:val="0"/>
+          <w:numId w:val="1"/>
+        </w:numPr>
+        <w:shd w:val="clear" w:color="auto" w:fill="1E1E1E"/>
+        <w:spacing w:after="0" w:line="285" w:lineRule="atLeast"/>
+        <w:rPr>
+          <w:rFonts w:ascii="Consolas" w:eastAsia="Times New Roman" w:hAnsi="Consolas" w:cs="Times New Roman"/>
+          <w:color w:val="D4D4D4"/>
+          <w:sz w:val="21"/>
+          <w:szCs w:val="21"/>
+          <w:lang/>
+        </w:rPr>
+      </w:pPr>
+      <w:r>
+        <w:rPr>
+          <w:rFonts w:ascii="Consolas" w:eastAsia="Times New Roman" w:hAnsi="Consolas" w:cs="Times New Roman"/>
+          <w:color w:val="D4D4D4"/>
+          <w:sz w:val="21"/>
+          <w:szCs w:val="21"/>
+          <w:lang/>
+        </w:rPr>
+        <w:t>    }</w:t>
+      </w:r>
+    </w:p>
+    <w:p>
+      <w:pPr>
+        <w:pStyle w:val="ListParagraph"/>
+        <w:rPr>
+          <w:b/>
+          <w:bCs/>
+          <w:sz w:val="24"/>
+          <w:szCs w:val="24"/>
+        </w:rPr>
+      </w:pPr>
     </w:p>
     <w:sectPr>
       <w:pgSz w:w="11906" w:h="16838"/>
@@ -2977,6 +3470,95 @@
     </w:lvl>
   </w:abstractNum>
   <w:abstractNum w:abstractNumId="9" w15:restartNumberingAfterBreak="0">
+    <w:nsid w:val="65152513"/>
+    <w:multiLevelType w:val="hybridMultilevel"/>
+    <w:tmpl w:val="B9D81EAE"/>
+    <w:lvl w:ilvl="0" w:tplc="1000000F">
+      <w:start w:val="7"/>
+      <w:numFmt w:val="decimal"/>
+      <w:lvlText w:val="%1."/>
+      <w:lvlJc w:val="left"/>
+      <w:pPr>
+        <w:ind w:left="720" w:hanging="360"/>
+      </w:pPr>
+      <w:rPr>
+        <w:rFonts w:hint="default"/>
+      </w:rPr>
+    </w:lvl>
+    <w:lvl w:ilvl="1" w:tplc="10000019" w:tentative="1">
+      <w:start w:val="1"/>
+      <w:numFmt w:val="lowerLetter"/>
+      <w:lvlText w:val="%2."/>
+      <w:lvlJc w:val="left"/>
+      <w:pPr>
+        <w:ind w:left="1440" w:hanging="360"/>
+      </w:pPr>
+    </w:lvl>
+    <w:lvl w:ilvl="2" w:tplc="1000001B" w:tentative="1">
+      <w:start w:val="1"/>
+      <w:numFmt w:val="lowerRoman"/>
+      <w:lvlText w:val="%3."/>
+      <w:lvlJc w:val="right"/>
+      <w:pPr>
+        <w:ind w:left="2160" w:hanging="180"/>
+      </w:pPr>
+    </w:lvl>
+    <w:lvl w:ilvl="3" w:tplc="1000000F" w:tentative="1">
+      <w:start w:val="1"/>
+      <w:numFmt w:val="decimal"/>
+      <w:lvlText w:val="%4."/>
+      <w:lvlJc w:val="left"/>
+      <w:pPr>
+        <w:ind w:left="2880" w:hanging="360"/>
+      </w:pPr>
+    </w:lvl>
+    <w:lvl w:ilvl="4" w:tplc="10000019" w:tentative="1">
+      <w:start w:val="1"/>
+      <w:numFmt w:val="lowerLetter"/>
+      <w:lvlText w:val="%5."/>
+      <w:lvlJc w:val="left"/>
+      <w:pPr>
+        <w:ind w:left="3600" w:hanging="360"/>
+      </w:pPr>
+    </w:lvl>
+    <w:lvl w:ilvl="5" w:tplc="1000001B" w:tentative="1">
+      <w:start w:val="1"/>
+      <w:numFmt w:val="lowerRoman"/>
+      <w:lvlText w:val="%6."/>
+      <w:lvlJc w:val="right"/>
+      <w:pPr>
+        <w:ind w:left="4320" w:hanging="180"/>
+      </w:pPr>
+    </w:lvl>
+    <w:lvl w:ilvl="6" w:tplc="1000000F" w:tentative="1">
+      <w:start w:val="1"/>
+      <w:numFmt w:val="decimal"/>
+      <w:lvlText w:val="%7."/>
+      <w:lvlJc w:val="left"/>
+      <w:pPr>
+        <w:ind w:left="5040" w:hanging="360"/>
+      </w:pPr>
+    </w:lvl>
+    <w:lvl w:ilvl="7" w:tplc="10000019" w:tentative="1">
+      <w:start w:val="1"/>
+      <w:numFmt w:val="lowerLetter"/>
+      <w:lvlText w:val="%8."/>
+      <w:lvlJc w:val="left"/>
+      <w:pPr>
+        <w:ind w:left="5760" w:hanging="360"/>
+      </w:pPr>
+    </w:lvl>
+    <w:lvl w:ilvl="8" w:tplc="1000001B" w:tentative="1">
+      <w:start w:val="1"/>
+      <w:numFmt w:val="lowerRoman"/>
+      <w:lvlText w:val="%9."/>
+      <w:lvlJc w:val="right"/>
+      <w:pPr>
+        <w:ind w:left="6480" w:hanging="180"/>
+      </w:pPr>
+    </w:lvl>
+  </w:abstractNum>
+  <w:abstractNum w:abstractNumId="10" w15:restartNumberingAfterBreak="0">
     <w:nsid w:val="7F0F242B"/>
     <w:multiLevelType w:val="hybridMultilevel"/>
     <w:tmpl w:val="4DE604FE"/>
@@ -3066,7 +3648,7 @@
     </w:lvl>
   </w:abstractNum>
   <w:num w:numId="1" w16cid:durableId="1390114017">
-    <w:abstractNumId w:val="9"/>
+    <w:abstractNumId w:val="10"/>
   </w:num>
   <w:num w:numId="2" w16cid:durableId="1298535033">
     <w:abstractNumId w:val="8"/>
@@ -3094,6 +3676,9 @@
   </w:num>
   <w:num w:numId="10" w16cid:durableId="225646669">
     <w:abstractNumId w:val="5"/>
+  </w:num>
+  <w:num w:numId="11" w16cid:durableId="1808621262">
+    <w:abstractNumId w:val="9"/>
   </w:num>
 </w:numbering>
 </file>

</xml_diff>